<commit_message>
Updated based on 11/16 reviews and created V3 of the review document
</commit_message>
<xml_diff>
--- a/Use Case Model/SystemsEngDevelopmentEnv/SysEngDevEnv_rpy/Generated_Documents/Review_Document_Models_and_Documents/Generated_Review_Documents/Review Document For Process Change Request V2.docx
+++ b/Use Case Model/SystemsEngDevelopmentEnv/SysEngDevEnv_rpy/Generated_Documents/Review_Document_Models_and_Documents/Generated_Review_Documents/Review Document For Process Change Request V2.docx
@@ -217,7 +217,7 @@
           <w:rFonts w:ascii="Calibri" w:eastAsia="Calibri" w:hAnsi="Calibri" w:cs="Times New Roman"/>
           <w:noProof/>
         </w:rPr>
-        <w:t>11/15/2015 10:12 AM</w:t>
+        <w:t>11/15/2015 2:35 PM</w:t>
       </w:r>
       <w:r>
         <w:rPr>
@@ -3745,7 +3745,15 @@
         </w:numPr>
       </w:pPr>
       <w:r>
-        <w:t xml:space="preserve">A Baseline of the product exists  </w:t>
+        <w:t>A</w:t>
+      </w:r>
+      <w:r>
+        <w:t xml:space="preserve"> Baseline of the product exists </w:t>
+      </w:r>
+      <w:bookmarkStart w:id="12" w:name="_GoBack"/>
+      <w:bookmarkEnd w:id="12"/>
+      <w:r>
+        <w:t xml:space="preserve"> </w:t>
       </w:r>
     </w:p>
     <w:p/>
@@ -3885,12 +3893,12 @@
           <w:numId w:val="6"/>
         </w:numPr>
       </w:pPr>
-      <w:bookmarkStart w:id="12" w:name="_Toc435360816"/>
+      <w:bookmarkStart w:id="13" w:name="_Toc435360816"/>
       <w:r>
         <w:lastRenderedPageBreak/>
         <w:t>Use Case Related Diagrams</w:t>
       </w:r>
-      <w:bookmarkEnd w:id="12"/>
+      <w:bookmarkEnd w:id="13"/>
     </w:p>
     <w:p>
       <w:pPr>
@@ -3954,9 +3962,9 @@
       <w:pPr>
         <w:pStyle w:val="Caption"/>
       </w:pPr>
-      <w:bookmarkStart w:id="13" w:name="_refBookmark64"/>
-      <w:bookmarkStart w:id="14" w:name="_refBookmark65"/>
-      <w:bookmarkStart w:id="15" w:name="_Toc435360831"/>
+      <w:bookmarkStart w:id="14" w:name="_refBookmark64"/>
+      <w:bookmarkStart w:id="15" w:name="_refBookmark65"/>
+      <w:bookmarkStart w:id="16" w:name="_Toc435360831"/>
       <w:r>
         <w:t xml:space="preserve">Figure </w:t>
       </w:r>
@@ -3968,12 +3976,12 @@
           <w:t>2</w:t>
         </w:r>
       </w:fldSimple>
-      <w:bookmarkEnd w:id="13"/>
+      <w:bookmarkEnd w:id="14"/>
       <w:r>
         <w:t>: Process Change Request</w:t>
       </w:r>
-      <w:bookmarkEnd w:id="14"/>
       <w:bookmarkEnd w:id="15"/>
+      <w:bookmarkEnd w:id="16"/>
     </w:p>
     <w:p>
       <w:pPr>
@@ -4050,7 +4058,7 @@
       <w:pPr>
         <w:pStyle w:val="Caption"/>
       </w:pPr>
-      <w:bookmarkStart w:id="16" w:name="_Toc435360832"/>
+      <w:bookmarkStart w:id="17" w:name="_Toc435360832"/>
       <w:r>
         <w:t xml:space="preserve">Figure </w:t>
       </w:r>
@@ -4065,7 +4073,7 @@
       <w:r>
         <w:t>: Process Change Request</w:t>
       </w:r>
-      <w:bookmarkEnd w:id="16"/>
+      <w:bookmarkEnd w:id="17"/>
     </w:p>
     <w:p>
       <w:pPr>
@@ -4130,7 +4138,7 @@
       <w:pPr>
         <w:pStyle w:val="Caption"/>
       </w:pPr>
-      <w:bookmarkStart w:id="17" w:name="_Toc435360833"/>
+      <w:bookmarkStart w:id="18" w:name="_Toc435360833"/>
       <w:r>
         <w:t xml:space="preserve">Figure </w:t>
       </w:r>
@@ -4145,7 +4153,7 @@
       <w:r>
         <w:t>: Assess Architectural Impact</w:t>
       </w:r>
-      <w:bookmarkEnd w:id="17"/>
+      <w:bookmarkEnd w:id="18"/>
     </w:p>
     <w:p>
       <w:pPr>
@@ -4210,9 +4218,9 @@
       <w:pPr>
         <w:pStyle w:val="Caption"/>
       </w:pPr>
-      <w:bookmarkStart w:id="18" w:name="_refBookmark66"/>
-      <w:bookmarkStart w:id="19" w:name="_refBookmark67"/>
-      <w:bookmarkStart w:id="20" w:name="_Toc435360834"/>
+      <w:bookmarkStart w:id="19" w:name="_refBookmark66"/>
+      <w:bookmarkStart w:id="20" w:name="_refBookmark67"/>
+      <w:bookmarkStart w:id="21" w:name="_Toc435360834"/>
       <w:r>
         <w:t xml:space="preserve">Figure </w:t>
       </w:r>
@@ -4224,12 +4232,12 @@
           <w:t>5</w:t>
         </w:r>
       </w:fldSimple>
-      <w:bookmarkEnd w:id="18"/>
+      <w:bookmarkEnd w:id="19"/>
       <w:r>
         <w:t>: Update Architectural Design</w:t>
       </w:r>
-      <w:bookmarkEnd w:id="19"/>
       <w:bookmarkEnd w:id="20"/>
+      <w:bookmarkEnd w:id="21"/>
     </w:p>
     <w:p>
       <w:pPr>
@@ -4294,9 +4302,9 @@
       <w:pPr>
         <w:pStyle w:val="Caption"/>
       </w:pPr>
-      <w:bookmarkStart w:id="21" w:name="_refBookmark68"/>
-      <w:bookmarkStart w:id="22" w:name="_refBookmark69"/>
-      <w:bookmarkStart w:id="23" w:name="_Toc435360835"/>
+      <w:bookmarkStart w:id="22" w:name="_refBookmark68"/>
+      <w:bookmarkStart w:id="23" w:name="_refBookmark69"/>
+      <w:bookmarkStart w:id="24" w:name="_Toc435360835"/>
       <w:r>
         <w:t xml:space="preserve">Figure </w:t>
       </w:r>
@@ -4308,12 +4316,12 @@
           <w:t>6</w:t>
         </w:r>
       </w:fldSimple>
-      <w:bookmarkEnd w:id="21"/>
+      <w:bookmarkEnd w:id="22"/>
       <w:r>
         <w:t>: Configuration Management Items</w:t>
       </w:r>
-      <w:bookmarkEnd w:id="22"/>
       <w:bookmarkEnd w:id="23"/>
+      <w:bookmarkEnd w:id="24"/>
     </w:p>
     <w:p>
       <w:pPr>
@@ -4323,11 +4331,11 @@
           <w:numId w:val="6"/>
         </w:numPr>
       </w:pPr>
-      <w:bookmarkStart w:id="24" w:name="_Toc435360817"/>
+      <w:bookmarkStart w:id="25" w:name="_Toc435360817"/>
       <w:r>
         <w:t>Other Called Activities</w:t>
       </w:r>
-      <w:bookmarkEnd w:id="24"/>
+      <w:bookmarkEnd w:id="25"/>
     </w:p>
     <w:p>
       <w:r>
@@ -4380,12 +4388,12 @@
           <w:numId w:val="6"/>
         </w:numPr>
       </w:pPr>
-      <w:bookmarkStart w:id="25" w:name="_Toc435360818"/>
+      <w:bookmarkStart w:id="26" w:name="_Toc435360818"/>
       <w:r>
         <w:lastRenderedPageBreak/>
         <w:t>Supporting Information</w:t>
       </w:r>
-      <w:bookmarkEnd w:id="25"/>
+      <w:bookmarkEnd w:id="26"/>
     </w:p>
     <w:p>
       <w:r>
@@ -4400,11 +4408,11 @@
           <w:numId w:val="6"/>
         </w:numPr>
       </w:pPr>
-      <w:bookmarkStart w:id="26" w:name="_Toc435360819"/>
+      <w:bookmarkStart w:id="27" w:name="_Toc435360819"/>
       <w:r>
         <w:t>Called Activities</w:t>
       </w:r>
-      <w:bookmarkEnd w:id="26"/>
+      <w:bookmarkEnd w:id="27"/>
     </w:p>
     <w:p>
       <w:pPr>
@@ -4414,11 +4422,11 @@
           <w:numId w:val="6"/>
         </w:numPr>
       </w:pPr>
-      <w:bookmarkStart w:id="27" w:name="_Toc435360820"/>
+      <w:bookmarkStart w:id="28" w:name="_Toc435360820"/>
       <w:r>
         <w:t>Conduct a Review</w:t>
       </w:r>
-      <w:bookmarkEnd w:id="27"/>
+      <w:bookmarkEnd w:id="28"/>
     </w:p>
     <w:p>
       <w:pPr>
@@ -4470,7 +4478,7 @@
       <w:pPr>
         <w:pStyle w:val="Caption"/>
       </w:pPr>
-      <w:bookmarkStart w:id="28" w:name="_Toc435360836"/>
+      <w:bookmarkStart w:id="29" w:name="_Toc435360836"/>
       <w:r>
         <w:t xml:space="preserve">Figure </w:t>
       </w:r>
@@ -4485,7 +4493,7 @@
       <w:r>
         <w:t>: Conduct a Review</w:t>
       </w:r>
-      <w:bookmarkEnd w:id="28"/>
+      <w:bookmarkEnd w:id="29"/>
     </w:p>
     <w:p>
       <w:pPr>
@@ -4495,12 +4503,12 @@
           <w:numId w:val="6"/>
         </w:numPr>
       </w:pPr>
-      <w:bookmarkStart w:id="29" w:name="_Toc435360821"/>
+      <w:bookmarkStart w:id="30" w:name="_Toc435360821"/>
       <w:r>
         <w:lastRenderedPageBreak/>
         <w:t>Measure a Change Impact</w:t>
       </w:r>
-      <w:bookmarkEnd w:id="29"/>
+      <w:bookmarkEnd w:id="30"/>
     </w:p>
     <w:p>
       <w:pPr>
@@ -4552,7 +4560,7 @@
       <w:pPr>
         <w:pStyle w:val="Caption"/>
       </w:pPr>
-      <w:bookmarkStart w:id="30" w:name="_Toc435360837"/>
+      <w:bookmarkStart w:id="31" w:name="_Toc435360837"/>
       <w:r>
         <w:t xml:space="preserve">Figure </w:t>
       </w:r>
@@ -4567,7 +4575,7 @@
       <w:r>
         <w:t>: Measure a Change Impact</w:t>
       </w:r>
-      <w:bookmarkEnd w:id="30"/>
+      <w:bookmarkEnd w:id="31"/>
     </w:p>
     <w:p>
       <w:pPr>
@@ -4577,12 +4585,12 @@
           <w:numId w:val="6"/>
         </w:numPr>
       </w:pPr>
-      <w:bookmarkStart w:id="31" w:name="_Toc435360822"/>
+      <w:bookmarkStart w:id="32" w:name="_Toc435360822"/>
       <w:r>
         <w:lastRenderedPageBreak/>
         <w:t>Import Reference Material</w:t>
       </w:r>
-      <w:bookmarkEnd w:id="31"/>
+      <w:bookmarkEnd w:id="32"/>
     </w:p>
     <w:p>
       <w:pPr>
@@ -4634,7 +4642,7 @@
       <w:pPr>
         <w:pStyle w:val="Caption"/>
       </w:pPr>
-      <w:bookmarkStart w:id="32" w:name="_Toc435360838"/>
+      <w:bookmarkStart w:id="33" w:name="_Toc435360838"/>
       <w:r>
         <w:t xml:space="preserve">Figure </w:t>
       </w:r>
@@ -4649,7 +4657,7 @@
       <w:r>
         <w:t>: Import Reference Material</w:t>
       </w:r>
-      <w:bookmarkEnd w:id="32"/>
+      <w:bookmarkEnd w:id="33"/>
     </w:p>
     <w:p>
       <w:pPr>
@@ -4659,12 +4667,12 @@
           <w:numId w:val="6"/>
         </w:numPr>
       </w:pPr>
-      <w:bookmarkStart w:id="33" w:name="_Toc435360823"/>
+      <w:bookmarkStart w:id="34" w:name="_Toc435360823"/>
       <w:r>
         <w:lastRenderedPageBreak/>
         <w:t>Analyze Requirements</w:t>
       </w:r>
-      <w:bookmarkEnd w:id="33"/>
+      <w:bookmarkEnd w:id="34"/>
     </w:p>
     <w:p>
       <w:pPr>
@@ -4716,7 +4724,7 @@
       <w:pPr>
         <w:pStyle w:val="Caption"/>
       </w:pPr>
-      <w:bookmarkStart w:id="34" w:name="_Toc435360839"/>
+      <w:bookmarkStart w:id="35" w:name="_Toc435360839"/>
       <w:r>
         <w:t xml:space="preserve">Figure </w:t>
       </w:r>
@@ -4731,7 +4739,7 @@
       <w:r>
         <w:t>: Analyze Requirements</w:t>
       </w:r>
-      <w:bookmarkEnd w:id="34"/>
+      <w:bookmarkEnd w:id="35"/>
     </w:p>
     <w:p>
       <w:pPr>
@@ -4741,12 +4749,12 @@
           <w:numId w:val="6"/>
         </w:numPr>
       </w:pPr>
-      <w:bookmarkStart w:id="35" w:name="_Toc435360824"/>
+      <w:bookmarkStart w:id="36" w:name="_Toc435360824"/>
       <w:r>
         <w:lastRenderedPageBreak/>
         <w:t>Categorize Requirements</w:t>
       </w:r>
-      <w:bookmarkEnd w:id="35"/>
+      <w:bookmarkEnd w:id="36"/>
     </w:p>
     <w:p>
       <w:pPr>
@@ -4798,7 +4806,7 @@
       <w:pPr>
         <w:pStyle w:val="Caption"/>
       </w:pPr>
-      <w:bookmarkStart w:id="36" w:name="_Toc435360840"/>
+      <w:bookmarkStart w:id="37" w:name="_Toc435360840"/>
       <w:r>
         <w:t xml:space="preserve">Figure </w:t>
       </w:r>
@@ -4813,7 +4821,7 @@
       <w:r>
         <w:t>: Categorize Requirements</w:t>
       </w:r>
-      <w:bookmarkEnd w:id="36"/>
+      <w:bookmarkEnd w:id="37"/>
     </w:p>
     <w:p>
       <w:pPr>
@@ -4828,12 +4836,12 @@
           <w:numId w:val="6"/>
         </w:numPr>
       </w:pPr>
-      <w:bookmarkStart w:id="37" w:name="_Toc435360825"/>
+      <w:bookmarkStart w:id="38" w:name="_Toc435360825"/>
       <w:r>
         <w:lastRenderedPageBreak/>
         <w:t>Add Requirement</w:t>
       </w:r>
-      <w:bookmarkEnd w:id="37"/>
+      <w:bookmarkEnd w:id="38"/>
     </w:p>
     <w:p>
       <w:pPr>
@@ -4885,7 +4893,7 @@
       <w:pPr>
         <w:pStyle w:val="Caption"/>
       </w:pPr>
-      <w:bookmarkStart w:id="38" w:name="_Toc435360841"/>
+      <w:bookmarkStart w:id="39" w:name="_Toc435360841"/>
       <w:r>
         <w:t xml:space="preserve">Figure </w:t>
       </w:r>
@@ -4900,7 +4908,7 @@
       <w:r>
         <w:t>: Add Requirement</w:t>
       </w:r>
-      <w:bookmarkEnd w:id="38"/>
+      <w:bookmarkEnd w:id="39"/>
     </w:p>
     <w:p>
       <w:pPr>
@@ -4911,21 +4919,21 @@
           <w:numId w:val="6"/>
         </w:numPr>
       </w:pPr>
-      <w:bookmarkStart w:id="39" w:name="_Toc435360826"/>
+      <w:bookmarkStart w:id="40" w:name="_Toc435360826"/>
       <w:r>
         <w:lastRenderedPageBreak/>
         <w:t>Table of Definitions</w:t>
       </w:r>
-      <w:bookmarkEnd w:id="39"/>
+      <w:bookmarkEnd w:id="40"/>
     </w:p>
     <w:p>
       <w:pPr>
         <w:pStyle w:val="Caption"/>
         <w:keepNext/>
       </w:pPr>
-      <w:bookmarkStart w:id="40" w:name="_refBookmark72"/>
-      <w:bookmarkStart w:id="41" w:name="_refBookmark73"/>
-      <w:bookmarkStart w:id="42" w:name="_Toc435360842"/>
+      <w:bookmarkStart w:id="41" w:name="_refBookmark72"/>
+      <w:bookmarkStart w:id="42" w:name="_refBookmark73"/>
+      <w:bookmarkStart w:id="43" w:name="_Toc435360842"/>
       <w:r>
         <w:t xml:space="preserve">Table </w:t>
       </w:r>
@@ -4937,12 +4945,12 @@
           <w:t>1</w:t>
         </w:r>
       </w:fldSimple>
-      <w:bookmarkEnd w:id="40"/>
+      <w:bookmarkEnd w:id="41"/>
       <w:r>
         <w:t>: Table of Definitions Test</w:t>
       </w:r>
-      <w:bookmarkEnd w:id="41"/>
       <w:bookmarkEnd w:id="42"/>
+      <w:bookmarkEnd w:id="43"/>
     </w:p>
     <w:tbl>
       <w:tblPr>
@@ -5042,8 +5050,6 @@
             </w:pPr>
           </w:p>
         </w:tc>
-        <w:bookmarkStart w:id="43" w:name="_GoBack"/>
-        <w:bookmarkEnd w:id="43"/>
       </w:tr>
       <w:tr>
         <w:trPr>
@@ -11289,7 +11295,7 @@
         <w:bCs/>
         <w:noProof/>
       </w:rPr>
-      <w:t>17</w:t>
+      <w:t>25</w:t>
     </w:r>
     <w:r>
       <w:rPr>
@@ -17018,19 +17024,19 @@
 
 <file path=word/glossary/fontTable.xml><?xml version="1.0" encoding="utf-8"?>
 <w:fonts xmlns:mc="http://schemas.openxmlformats.org/markup-compatibility/2006" xmlns:r="http://schemas.openxmlformats.org/officeDocument/2006/relationships" xmlns:w="http://schemas.openxmlformats.org/wordprocessingml/2006/main" xmlns:w14="http://schemas.microsoft.com/office/word/2010/wordml" xmlns:w15="http://schemas.microsoft.com/office/word/2012/wordml" mc:Ignorable="w14 w15">
+  <w:font w:name="Symbol">
+    <w:panose1 w:val="05050102010706020507"/>
+    <w:charset w:val="02"/>
+    <w:family w:val="roman"/>
+    <w:pitch w:val="variable"/>
+    <w:sig w:usb0="00000000" w:usb1="10000000" w:usb2="00000000" w:usb3="00000000" w:csb0="80000000" w:csb1="00000000"/>
+  </w:font>
   <w:font w:name="Times New Roman">
     <w:panose1 w:val="02020603050405020304"/>
     <w:charset w:val="00"/>
     <w:family w:val="roman"/>
     <w:pitch w:val="variable"/>
     <w:sig w:usb0="E0002EFF" w:usb1="C0007843" w:usb2="00000009" w:usb3="00000000" w:csb0="000001FF" w:csb1="00000000"/>
-  </w:font>
-  <w:font w:name="Symbol">
-    <w:panose1 w:val="05050102010706020507"/>
-    <w:charset w:val="02"/>
-    <w:family w:val="roman"/>
-    <w:pitch w:val="variable"/>
-    <w:sig w:usb0="00000000" w:usb1="10000000" w:usb2="00000000" w:usb3="00000000" w:csb0="80000000" w:csb1="00000000"/>
   </w:font>
   <w:font w:name="Courier New">
     <w:panose1 w:val="02070309020205020404"/>
@@ -17092,6 +17098,7 @@
     <w:rsid w:val="005C1AB5"/>
     <w:rsid w:val="005E0DE9"/>
     <w:rsid w:val="007D78CB"/>
+    <w:rsid w:val="00955B09"/>
     <w:rsid w:val="009B4EA4"/>
     <w:rsid w:val="00B40EE3"/>
     <w:rsid w:val="00C82E5F"/>
@@ -17856,7 +17863,7 @@
 </file>
 
 <file path=customXml/itemProps1.xml><?xml version="1.0" encoding="utf-8"?>
-<ds:datastoreItem xmlns:ds="http://schemas.openxmlformats.org/officeDocument/2006/customXml" ds:itemID="{4427A05A-CC2C-4BAB-BFFF-38A0237D7CFF}">
+<ds:datastoreItem xmlns:ds="http://schemas.openxmlformats.org/officeDocument/2006/customXml" ds:itemID="{EF1D700D-D99E-486E-B388-B19AC5D99EA0}">
   <ds:schemaRefs>
     <ds:schemaRef ds:uri="http://schemas.openxmlformats.org/officeDocument/2006/bibliography"/>
   </ds:schemaRefs>

</xml_diff>